<commit_message>
Updated word doc for institutional defense early draft.
</commit_message>
<xml_diff>
--- a/2021/inst_defense/main.docx
+++ b/2021/inst_defense/main.docx
@@ -389,7 +389,7 @@
         <w:t xml:space="preserve">(Hoffman and Jennings 2015)</w:t>
       </w:r>
       <w:r>
-        <w:t xml:space="preserve">, so do these ones from the pipeline industry provide a skewed view. I would concur that while the case of the pipeline industry may be exceptional in its intensity, it is representative of processes that matter, and that the viciousness of the discourse on an institution may be a good indicator that it is a process worth paying attention to</w:t>
+        <w:t xml:space="preserve">, so do these ones from the pipeline industry provide a skewed view. I would concur that while the case of the pipeline industry may be exceptional in its intensity, it is representative of processes that matter–the viciousness of the discourse on an institution may be a good indicator that it is a process worth paying attention to</w:t>
       </w:r>
       <w:r>
         <w:t xml:space="preserve"> </w:t>
@@ -522,17 +522,17 @@
         <w:pStyle w:val="BodyText"/>
       </w:pPr>
       <w:r>
-        <w:t xml:space="preserve">In addition to these big projects, there were a number of smaller projects that attracted resistance. These include Enbridge Line 5, which is under threat of being shut down by the government of Michigan. The shutdown would indicate a new quality of enforcement action against existing pipelines that are believed to be unsafe. Enbridge Line 3 has been caught up in the storm of resistance that brewed up against Keystone XL–Enbridge originally intended to increase the capacity of the line by adding a new segment, but so far the efforts have been halted by Minnesotans.</w:t>
+        <w:t xml:space="preserve">In addition to these big projects, there were a number of smaller projects that attracted resistance. These include Enbridge Line 5, which is under threat of being shut down by the government of Michigan. The shutdown would indicate a new quality of enforcement action against existing pipelines that are believed to be unsafe. Enbridge Line 3 has been caught up in the storm of resistance that brewed up against Keystone XL–Enbridge originally intended to increase the capacity of the line by adding a new segment, but so far the efforts have been halted by Minnesotans. Finally, the American Petroleum Institute (API) is broadly involved with pipeline projects. For the API, the woes of pipeline operators are harbinger of challenges that linger at the horizon for the oil and gas industry as a whole. Sometimes, the API gets involved with specific pipeline projects, often the API lobbies for pipeline, and oil and gas projects in general.</w:t>
       </w:r>
     </w:p>
     <w:bookmarkEnd w:id="24"/>
-    <w:bookmarkStart w:id="26" w:name="strategic-responses"/>
+    <w:bookmarkStart w:id="25" w:name="actors"/>
     <w:p>
       <w:pPr>
         <w:pStyle w:val="Heading2"/>
       </w:pPr>
       <w:r>
-        <w:t xml:space="preserve">Strategic Responses</w:t>
+        <w:t xml:space="preserve">Actors</w:t>
       </w:r>
     </w:p>
     <w:p>
@@ -540,7 +540,7 @@
         <w:pStyle w:val="FirstParagraph"/>
       </w:pPr>
       <w:r>
-        <w:t xml:space="preserve">This section includes a selection of the strategic responses of the pipeline industry to the legitimacy threat that appeared in 2010. The criteria for inclusion is that the events covered in one of the ten largest newspapers in the US. The responses range from direct–preventing pipeline opponents from voicing their opinion–to indirect attempt to influence opinion leaders.</w:t>
+        <w:t xml:space="preserve">The purpose of this write-up is to present a selection of the strategic responses of the pipeline industry and their allies to the legitimacy threat that appeared in 2010. The criteria for inclusion is that the events covered in one of the ten largest newspapers in the US. The responses range from direct–preventing pipeline opponents from voicing their opinion–to indirect attempts to influence opinion leaders.</w:t>
       </w:r>
     </w:p>
     <w:p>
@@ -548,50 +548,50 @@
         <w:pStyle w:val="BodyText"/>
       </w:pPr>
       <w:r>
-        <w:drawing>
-          <wp:inline>
-            <wp:extent cx="1220556" cy="7009043"/>
-            <wp:effectExtent b="0" l="0" r="0" t="0"/>
-            <wp:docPr descr="image" title="" id="1" name="Picture"/>
-            <a:graphic>
-              <a:graphicData uri="http://schemas.openxmlformats.org/drawingml/2006/picture">
-                <pic:pic>
-                  <pic:nvPicPr>
-                    <pic:cNvPr descr="tables/events.png" id="0" name="Picture"/>
-                    <pic:cNvPicPr>
-                      <a:picLocks noChangeArrowheads="1" noChangeAspect="1"/>
-                    </pic:cNvPicPr>
-                  </pic:nvPicPr>
-                  <pic:blipFill>
-                    <a:blip r:embed="rId25"/>
-                    <a:stretch>
-                      <a:fillRect/>
-                    </a:stretch>
-                  </pic:blipFill>
-                  <pic:spPr bwMode="auto">
-                    <a:xfrm>
-                      <a:off x="0" y="0"/>
-                      <a:ext cx="1220556" cy="7009043"/>
-                    </a:xfrm>
-                    <a:prstGeom prst="rect">
-                      <a:avLst/>
-                    </a:prstGeom>
-                    <a:noFill/>
-                    <a:ln w="9525">
-                      <a:noFill/>
-                      <a:headEnd/>
-                      <a:tailEnd/>
-                    </a:ln>
-                  </pic:spPr>
-                </pic:pic>
-              </a:graphicData>
-            </a:graphic>
-          </wp:inline>
-        </w:drawing>
-      </w:r>
-    </w:p>
-    <w:bookmarkEnd w:id="26"/>
-    <w:bookmarkStart w:id="54" w:name="references"/>
+        <w:t xml:space="preserve">The events highlight that what we think of as the "institution" is a conglomerate of diverse actors. Similar to</w:t>
+      </w:r>
+      <w:r>
+        <w:t xml:space="preserve"> </w:t>
+      </w:r>
+      <w:r>
+        <w:t xml:space="preserve">Montgomery and Dacin (2020)</w:t>
+      </w:r>
+      <w:r>
+        <w:t xml:space="preserve">, the motivations of new and old "custodians" vary widely, but in aggregate, they pull in roughly the same direction. Keystone XL and the Dakota Access Pipeline have taken on a broad and big meaning–far beyond the financial interests associated with their construction and operation. The pipeline projects have become synonymous with a model of modernity that is built on the exploitation of natural resources for economic prosperity. The conflict over the pipelines is an almost perfect metaphor. A pragmatic industry, driving America forward against the wishes of liberal demagogues.</w:t>
+      </w:r>
+      <w:r>
+        <w:t xml:space="preserve"> </w:t>
+      </w:r>
+      <w:r>
+        <w:rPr>
+          <w:iCs/>
+          <w:i/>
+        </w:rPr>
+        <w:t xml:space="preserve">Note: this should be grounded in the qualitative data.</w:t>
+      </w:r>
+    </w:p>
+    <w:p>
+      <w:pPr>
+        <w:pStyle w:val="BodyText"/>
+      </w:pPr>
+      <w:r>
+        <w:t xml:space="preserve">The coalitions of pipeline "custodians" is as broad as their ideological base. There are of course the pipeline operators themselves, but many others also act on behalf of these operators.</w:t>
+      </w:r>
+      <w:r>
+        <w:t xml:space="preserve"> </w:t>
+      </w:r>
+      <w:r>
+        <w:t xml:space="preserve">There is the small private security firm TigerSwan that is a bit too proactive in generating strategies against pipeline protesters, and drawing on tactics that employees have picked up in Iraq and Afghanistan.</w:t>
+      </w:r>
+      <w:r>
+        <w:t xml:space="preserve"> </w:t>
+      </w:r>
+      <w:r>
+        <w:t xml:space="preserve">There is the state of North Dakota, which willingly spends $43 million for police forces to make protesting against the Dakota Access Pipeline as unpleasant as possible. The state legislature also adjusted its state law to increase the legal repercussions for protesters. And finally, the American Petroleum Institute, which sponsored a trip to Alberta to facilitate meetings between American lawmakers and representatives of TransCanada.</w:t>
+      </w:r>
+    </w:p>
+    <w:bookmarkEnd w:id="25"/>
+    <w:bookmarkStart w:id="55" w:name="references"/>
     <w:p>
       <w:pPr>
         <w:pStyle w:val="Heading1"/>
@@ -600,8 +600,8 @@
         <w:t xml:space="preserve">References</w:t>
       </w:r>
     </w:p>
-    <w:bookmarkStart w:id="53" w:name="refs"/>
-    <w:bookmarkStart w:id="28" w:name="ref-Delmestri2016"/>
+    <w:bookmarkStart w:id="54" w:name="refs"/>
+    <w:bookmarkStart w:id="27" w:name="ref-Delmestri2016"/>
     <w:p>
       <w:pPr>
         <w:pStyle w:val="Bibliography"/>
@@ -664,7 +664,7 @@
       <w:r>
         <w:t xml:space="preserve"> </w:t>
       </w:r>
-      <w:hyperlink r:id="rId27">
+      <w:hyperlink r:id="rId26">
         <w:r>
           <w:rPr>
             <w:rStyle w:val="Hyperlink"/>
@@ -676,8 +676,8 @@
         <w:t xml:space="preserve">.</w:t>
       </w:r>
     </w:p>
-    <w:bookmarkEnd w:id="28"/>
-    <w:bookmarkStart w:id="30" w:name="ref-Ergene2020"/>
+    <w:bookmarkEnd w:id="27"/>
+    <w:bookmarkStart w:id="29" w:name="ref-Ergene2020"/>
     <w:p>
       <w:pPr>
         <w:pStyle w:val="Bibliography"/>
@@ -752,7 +752,7 @@
       <w:r>
         <w:t xml:space="preserve"> </w:t>
       </w:r>
-      <w:hyperlink r:id="rId29">
+      <w:hyperlink r:id="rId28">
         <w:r>
           <w:rPr>
             <w:rStyle w:val="Hyperlink"/>
@@ -764,8 +764,8 @@
         <w:t xml:space="preserve">.</w:t>
       </w:r>
     </w:p>
-    <w:bookmarkEnd w:id="30"/>
-    <w:bookmarkStart w:id="32" w:name="ref-Freitas2021"/>
+    <w:bookmarkEnd w:id="29"/>
+    <w:bookmarkStart w:id="31" w:name="ref-Freitas2021"/>
     <w:p>
       <w:pPr>
         <w:pStyle w:val="Bibliography"/>
@@ -822,7 +822,7 @@
       <w:r>
         <w:t xml:space="preserve"> </w:t>
       </w:r>
-      <w:hyperlink r:id="rId31">
+      <w:hyperlink r:id="rId30">
         <w:r>
           <w:rPr>
             <w:rStyle w:val="Hyperlink"/>
@@ -834,8 +834,8 @@
         <w:t xml:space="preserve">.</w:t>
       </w:r>
     </w:p>
-    <w:bookmarkEnd w:id="32"/>
-    <w:bookmarkStart w:id="34" w:name="ref-Heracleous2001"/>
+    <w:bookmarkEnd w:id="31"/>
+    <w:bookmarkStart w:id="33" w:name="ref-Heracleous2001"/>
     <w:p>
       <w:pPr>
         <w:pStyle w:val="Bibliography"/>
@@ -934,7 +934,7 @@
       <w:r>
         <w:t xml:space="preserve"> </w:t>
       </w:r>
-      <w:hyperlink r:id="rId33">
+      <w:hyperlink r:id="rId32">
         <w:r>
           <w:rPr>
             <w:rStyle w:val="Hyperlink"/>
@@ -946,8 +946,8 @@
         <w:t xml:space="preserve">.</w:t>
       </w:r>
     </w:p>
-    <w:bookmarkEnd w:id="34"/>
-    <w:bookmarkStart w:id="36" w:name="ref-Hoffman2015"/>
+    <w:bookmarkEnd w:id="33"/>
+    <w:bookmarkStart w:id="35" w:name="ref-Hoffman2015"/>
     <w:p>
       <w:pPr>
         <w:pStyle w:val="Bibliography"/>
@@ -1022,7 +1022,7 @@
       <w:r>
         <w:t xml:space="preserve"> </w:t>
       </w:r>
-      <w:hyperlink r:id="rId35">
+      <w:hyperlink r:id="rId34">
         <w:r>
           <w:rPr>
             <w:rStyle w:val="Hyperlink"/>
@@ -1034,8 +1034,8 @@
         <w:t xml:space="preserve">.</w:t>
       </w:r>
     </w:p>
-    <w:bookmarkEnd w:id="36"/>
-    <w:bookmarkStart w:id="38" w:name="ref-Maguire2009"/>
+    <w:bookmarkEnd w:id="35"/>
+    <w:bookmarkStart w:id="37" w:name="ref-Maguire2009"/>
     <w:p>
       <w:pPr>
         <w:pStyle w:val="Bibliography"/>
@@ -1098,7 +1098,7 @@
       <w:r>
         <w:t xml:space="preserve"> </w:t>
       </w:r>
-      <w:hyperlink r:id="rId37">
+      <w:hyperlink r:id="rId36">
         <w:r>
           <w:rPr>
             <w:rStyle w:val="Hyperlink"/>
@@ -1110,8 +1110,108 @@
         <w:t xml:space="preserve">.</w:t>
       </w:r>
     </w:p>
-    <w:bookmarkEnd w:id="38"/>
-    <w:bookmarkStart w:id="40" w:name="ref-Navis2010"/>
+    <w:bookmarkEnd w:id="37"/>
+    <w:bookmarkStart w:id="39" w:name="ref-Montgomery2020b"/>
+    <w:p>
+      <w:pPr>
+        <w:pStyle w:val="Bibliography"/>
+      </w:pPr>
+      <w:r>
+        <w:t xml:space="preserve">Montgomery, A. Wren, and M. Tina Dacin. 2020.</w:t>
+      </w:r>
+      <w:r>
+        <w:t xml:space="preserve"> </w:t>
+      </w:r>
+      <w:r>
+        <w:t xml:space="preserve">“Water</w:t>
+      </w:r>
+      <w:r>
+        <w:t xml:space="preserve"> </w:t>
+      </w:r>
+      <w:r>
+        <w:t xml:space="preserve">Wars</w:t>
+      </w:r>
+      <w:r>
+        <w:t xml:space="preserve"> </w:t>
+      </w:r>
+      <w:r>
+        <w:t xml:space="preserve">in</w:t>
+      </w:r>
+      <w:r>
+        <w:t xml:space="preserve"> </w:t>
+      </w:r>
+      <w:r>
+        <w:t xml:space="preserve">Detroit</w:t>
+      </w:r>
+      <w:r>
+        <w:t xml:space="preserve">:</w:t>
+      </w:r>
+      <w:r>
+        <w:t xml:space="preserve"> </w:t>
+      </w:r>
+      <w:r>
+        <w:t xml:space="preserve">Custodianship</w:t>
+      </w:r>
+      <w:r>
+        <w:t xml:space="preserve"> </w:t>
+      </w:r>
+      <w:r>
+        <w:t xml:space="preserve">and the</w:t>
+      </w:r>
+      <w:r>
+        <w:t xml:space="preserve"> </w:t>
+      </w:r>
+      <w:r>
+        <w:t xml:space="preserve">Work</w:t>
+      </w:r>
+      <w:r>
+        <w:t xml:space="preserve"> </w:t>
+      </w:r>
+      <w:r>
+        <w:t xml:space="preserve">of</w:t>
+      </w:r>
+      <w:r>
+        <w:t xml:space="preserve"> </w:t>
+      </w:r>
+      <w:r>
+        <w:t xml:space="preserve">Institutional Renewal</w:t>
+      </w:r>
+      <w:r>
+        <w:t xml:space="preserve">.”</w:t>
+      </w:r>
+      <w:r>
+        <w:t xml:space="preserve"> </w:t>
+      </w:r>
+      <w:r>
+        <w:rPr>
+          <w:iCs/>
+          <w:i/>
+        </w:rPr>
+        <w:t xml:space="preserve">Academy of Management Journal</w:t>
+      </w:r>
+      <w:r>
+        <w:t xml:space="preserve"> </w:t>
+      </w:r>
+      <w:r>
+        <w:t xml:space="preserve">63 (5): 1455–84.</w:t>
+      </w:r>
+      <w:r>
+        <w:t xml:space="preserve"> </w:t>
+      </w:r>
+      <w:hyperlink r:id="rId38">
+        <w:r>
+          <w:rPr>
+            <w:rStyle w:val="Hyperlink"/>
+          </w:rPr>
+          <w:t xml:space="preserve">https://doi.org/10.5465/amj.2017.1098</w:t>
+        </w:r>
+      </w:hyperlink>
+      <w:r>
+        <w:t xml:space="preserve">.</w:t>
+      </w:r>
+    </w:p>
+    <w:bookmarkEnd w:id="39"/>
+    <w:bookmarkStart w:id="41" w:name="ref-Navis2010"/>
     <w:p>
       <w:pPr>
         <w:pStyle w:val="Bibliography"/>
@@ -1204,7 +1304,7 @@
       <w:r>
         <w:t xml:space="preserve"> </w:t>
       </w:r>
-      <w:hyperlink r:id="rId39">
+      <w:hyperlink r:id="rId40">
         <w:r>
           <w:rPr>
             <w:rStyle w:val="Hyperlink"/>
@@ -1216,8 +1316,8 @@
         <w:t xml:space="preserve">.</w:t>
       </w:r>
     </w:p>
-    <w:bookmarkEnd w:id="40"/>
-    <w:bookmarkStart w:id="42" w:name="ref-Oliver1991"/>
+    <w:bookmarkEnd w:id="41"/>
+    <w:bookmarkStart w:id="43" w:name="ref-Oliver1991"/>
     <w:p>
       <w:pPr>
         <w:pStyle w:val="Bibliography"/>
@@ -1271,7 +1371,7 @@
       <w:r>
         <w:t xml:space="preserve"> </w:t>
       </w:r>
-      <w:hyperlink r:id="rId41">
+      <w:hyperlink r:id="rId42">
         <w:r>
           <w:rPr>
             <w:rStyle w:val="Hyperlink"/>
@@ -1283,8 +1383,8 @@
         <w:t xml:space="preserve">.</w:t>
       </w:r>
     </w:p>
-    <w:bookmarkEnd w:id="42"/>
-    <w:bookmarkStart w:id="44" w:name="ref-Read2016"/>
+    <w:bookmarkEnd w:id="43"/>
+    <w:bookmarkStart w:id="45" w:name="ref-Read2016"/>
     <w:p>
       <w:pPr>
         <w:pStyle w:val="Bibliography"/>
@@ -1346,7 +1446,7 @@
       <w:r>
         <w:t xml:space="preserve"> </w:t>
       </w:r>
-      <w:hyperlink r:id="rId43">
+      <w:hyperlink r:id="rId44">
         <w:r>
           <w:rPr>
             <w:rStyle w:val="Hyperlink"/>
@@ -1358,8 +1458,8 @@
         <w:t xml:space="preserve">.</w:t>
       </w:r>
     </w:p>
-    <w:bookmarkEnd w:id="44"/>
-    <w:bookmarkStart w:id="46" w:name="ref-Schindler2010"/>
+    <w:bookmarkEnd w:id="45"/>
+    <w:bookmarkStart w:id="47" w:name="ref-Schindler2010"/>
     <w:p>
       <w:pPr>
         <w:pStyle w:val="Bibliography"/>
@@ -1392,7 +1492,7 @@
       <w:r>
         <w:t xml:space="preserve"> </w:t>
       </w:r>
-      <w:hyperlink r:id="rId45">
+      <w:hyperlink r:id="rId46">
         <w:r>
           <w:rPr>
             <w:rStyle w:val="Hyperlink"/>
@@ -1404,8 +1504,8 @@
         <w:t xml:space="preserve">.</w:t>
       </w:r>
     </w:p>
-    <w:bookmarkEnd w:id="46"/>
-    <w:bookmarkStart w:id="48" w:name="ref-Suddaby2010"/>
+    <w:bookmarkEnd w:id="47"/>
+    <w:bookmarkStart w:id="49" w:name="ref-Suddaby2010"/>
     <w:p>
       <w:pPr>
         <w:pStyle w:val="Bibliography"/>
@@ -1447,7 +1547,7 @@
       <w:r>
         <w:t xml:space="preserve"> </w:t>
       </w:r>
-      <w:hyperlink r:id="rId47">
+      <w:hyperlink r:id="rId48">
         <w:r>
           <w:rPr>
             <w:rStyle w:val="Hyperlink"/>
@@ -1459,8 +1559,8 @@
         <w:t xml:space="preserve">.</w:t>
       </w:r>
     </w:p>
-    <w:bookmarkEnd w:id="48"/>
-    <w:bookmarkStart w:id="50" w:name="ref-Suddaby2017"/>
+    <w:bookmarkEnd w:id="49"/>
+    <w:bookmarkStart w:id="51" w:name="ref-Suddaby2017"/>
     <w:p>
       <w:pPr>
         <w:pStyle w:val="Bibliography"/>
@@ -1493,7 +1593,7 @@
       <w:r>
         <w:t xml:space="preserve"> </w:t>
       </w:r>
-      <w:hyperlink r:id="rId49">
+      <w:hyperlink r:id="rId50">
         <w:r>
           <w:rPr>
             <w:rStyle w:val="Hyperlink"/>
@@ -1505,8 +1605,8 @@
         <w:t xml:space="preserve">.</w:t>
       </w:r>
     </w:p>
-    <w:bookmarkEnd w:id="50"/>
-    <w:bookmarkStart w:id="52" w:name="ref-Suddaby2005"/>
+    <w:bookmarkEnd w:id="51"/>
+    <w:bookmarkStart w:id="53" w:name="ref-Suddaby2005"/>
     <w:p>
       <w:pPr>
         <w:pStyle w:val="Bibliography"/>
@@ -1560,7 +1660,7 @@
       <w:r>
         <w:t xml:space="preserve"> </w:t>
       </w:r>
-      <w:hyperlink r:id="rId51">
+      <w:hyperlink r:id="rId52">
         <w:r>
           <w:rPr>
             <w:rStyle w:val="Hyperlink"/>
@@ -1572,9 +1672,9 @@
         <w:t xml:space="preserve">.</w:t>
       </w:r>
     </w:p>
-    <w:bookmarkEnd w:id="52"/>
     <w:bookmarkEnd w:id="53"/>
     <w:bookmarkEnd w:id="54"/>
+    <w:bookmarkEnd w:id="55"/>
     <w:sectPr>
       <w:footerReference r:id="rId9" w:type="default"/>
       <w:pgSz w:h="15840" w:w="12240"/>

</xml_diff>